<commit_message>
Cambio de nombre a los proyectos NET
</commit_message>
<xml_diff>
--- a/docs/ScoreTables.docx
+++ b/docs/ScoreTables.docx
@@ -55,10 +55,7 @@
       </w:r>
       <w:proofErr w:type="spellEnd"/>
     </w:p>
-    <w:p>
-      <w:bookmarkStart w:id="0" w:name="_GoBack"/>
-      <w:bookmarkEnd w:id="0"/>
-    </w:p>
+    <w:p/>
     <w:tbl>
       <w:tblPr>
         <w:tblStyle w:val="Tablaconcuadrcula"/>
@@ -394,7 +391,21 @@
               <w:rPr>
                 <w:rFonts w:cstheme="minorHAnsi"/>
               </w:rPr>
-              <w:t xml:space="preserve">      -  Final </w:t>
+              <w:t xml:space="preserve">      -  </w:t>
+            </w:r>
+            <w:r>
+              <w:rPr>
+                <w:rFonts w:cstheme="minorHAnsi"/>
+              </w:rPr>
+              <w:t>Fourth</w:t>
+            </w:r>
+            <w:bookmarkStart w:id="0" w:name="_GoBack"/>
+            <w:bookmarkEnd w:id="0"/>
+            <w:r>
+              <w:rPr>
+                <w:rFonts w:cstheme="minorHAnsi"/>
+              </w:rPr>
+              <w:t xml:space="preserve"> </w:t>
             </w:r>
             <w:proofErr w:type="spellStart"/>
             <w:r>
@@ -1753,7 +1764,7 @@
 </file>
 
 <file path=customXml/itemProps1.xml><?xml version="1.0" encoding="utf-8"?>
-<ds:datastoreItem xmlns:ds="http://schemas.openxmlformats.org/officeDocument/2006/customXml" ds:itemID="{2C29C412-1487-425B-A93D-ADEDC488C1E7}">
+<ds:datastoreItem xmlns:ds="http://schemas.openxmlformats.org/officeDocument/2006/customXml" ds:itemID="{BA82A1CB-7BF1-439E-B50A-578A5C4924BE}">
   <ds:schemaRefs>
     <ds:schemaRef ds:uri="http://schemas.openxmlformats.org/officeDocument/2006/bibliography"/>
   </ds:schemaRefs>

</xml_diff>